<commit_message>
Add most exceptions to test specification
</commit_message>
<xml_diff>
--- a/test-specifications/test-specifications.docx
+++ b/test-specifications/test-specifications.docx
@@ -26,25 +26,7 @@
           </w:tcPr>
           <w:p>
             <w:r>
-              <w:t xml:space="preserve">class name: </w:t>
-            </w:r>
-            <w:proofErr w:type="spellStart"/>
-            <w:r>
-              <w:t>TransactionManagerController</w:t>
-            </w:r>
-            <w:proofErr w:type="spellEnd"/>
-          </w:p>
-          <w:p>
-            <w:r>
-              <w:t xml:space="preserve">method signature: public Boolean </w:t>
-            </w:r>
-            <w:proofErr w:type="gramStart"/>
-            <w:r>
-              <w:t>equals(</w:t>
-            </w:r>
-            <w:proofErr w:type="gramEnd"/>
-            <w:r>
-              <w:t>Object obj) {}</w:t>
+              <w:t>GUI</w:t>
             </w:r>
           </w:p>
         </w:tc>
@@ -208,13 +190,7 @@
               <w:t>Account Database is empty!</w:t>
             </w:r>
             <w:r>
-              <w:t xml:space="preserve">” if the Print </w:t>
-            </w:r>
-            <w:r>
-              <w:t xml:space="preserve">Updated Balances </w:t>
-            </w:r>
-            <w:r>
-              <w:t>button is pressed while the database is empty.</w:t>
+              <w:t>” if the Print Updated Balances button is pressed while the database is empty.</w:t>
             </w:r>
           </w:p>
           <w:p/>
@@ -225,13 +201,7 @@
           </w:tcPr>
           <w:p>
             <w:r>
-              <w:t>Press Print</w:t>
-            </w:r>
-            <w:r>
-              <w:t xml:space="preserve"> Updated Balances </w:t>
-            </w:r>
-            <w:r>
-              <w:t>button while database is empty.</w:t>
+              <w:t>Press Print Updated Balances button while database is empty.</w:t>
             </w:r>
           </w:p>
         </w:tc>
@@ -270,13 +240,7 @@
               <w:t>Account Database is empty!</w:t>
             </w:r>
             <w:r>
-              <w:t xml:space="preserve">” if the Print </w:t>
-            </w:r>
-            <w:r>
-              <w:t>Fees and Interest</w:t>
-            </w:r>
-            <w:r>
-              <w:t xml:space="preserve"> button is pressed while the database is empty.</w:t>
+              <w:t>” if the Print Fees and Interest button is pressed while the database is empty.</w:t>
             </w:r>
           </w:p>
           <w:p/>
@@ -287,13 +251,7 @@
           </w:tcPr>
           <w:p>
             <w:r>
-              <w:t xml:space="preserve">Press Print </w:t>
-            </w:r>
-            <w:r>
-              <w:t>Fees and Interest</w:t>
-            </w:r>
-            <w:r>
-              <w:t xml:space="preserve"> button while database is empty.</w:t>
+              <w:t>Press Print Fees and Interest button while database is empty.</w:t>
             </w:r>
           </w:p>
         </w:tc>
@@ -326,10 +284,13 @@
           </w:tcPr>
           <w:p>
             <w:r>
-              <w:t>The method shall return “</w:t>
-            </w:r>
-            <w:r>
-              <w:t>Missing First Name” if Open button is pressed while the First Name field is empty.</w:t>
+              <w:t xml:space="preserve">The method shall return “Missing First Name” if </w:t>
+            </w:r>
+            <w:r>
+              <w:t>Open, Close, Deposit or Withdrawal</w:t>
+            </w:r>
+            <w:r>
+              <w:t xml:space="preserve"> button is pressed while the First Name field is empty.</w:t>
             </w:r>
           </w:p>
           <w:p/>
@@ -340,10 +301,13 @@
           </w:tcPr>
           <w:p>
             <w:r>
-              <w:t xml:space="preserve">Press </w:t>
-            </w:r>
-            <w:r>
-              <w:t>Open Button while First Name field is empty.</w:t>
+              <w:t>Press Open</w:t>
+            </w:r>
+            <w:r>
+              <w:t>, Close, Deposit or Withdrawal</w:t>
+            </w:r>
+            <w:r>
+              <w:t xml:space="preserve"> Button while First Name field is empty.</w:t>
             </w:r>
           </w:p>
         </w:tc>
@@ -376,19 +340,13 @@
           </w:tcPr>
           <w:p>
             <w:r>
-              <w:t xml:space="preserve">The method shall return “Missing </w:t>
-            </w:r>
-            <w:r>
-              <w:t xml:space="preserve">Last </w:t>
-            </w:r>
-            <w:r>
-              <w:t xml:space="preserve">Name” if Open button is pressed while the </w:t>
-            </w:r>
-            <w:r>
-              <w:t xml:space="preserve">Last </w:t>
-            </w:r>
-            <w:r>
-              <w:t>Name field is empty.</w:t>
+              <w:t xml:space="preserve">The method shall return “Missing Last Name” if </w:t>
+            </w:r>
+            <w:r>
+              <w:t>Open, Close, Deposit or Withdrawal</w:t>
+            </w:r>
+            <w:r>
+              <w:t xml:space="preserve"> button is pressed while the Last Name field is empty.</w:t>
             </w:r>
           </w:p>
           <w:p/>
@@ -399,13 +357,13 @@
           </w:tcPr>
           <w:p>
             <w:r>
-              <w:t xml:space="preserve">Press Open Button while </w:t>
-            </w:r>
-            <w:r>
-              <w:t>Last</w:t>
-            </w:r>
-            <w:r>
-              <w:t xml:space="preserve"> Name field is empty.</w:t>
+              <w:t xml:space="preserve">Press </w:t>
+            </w:r>
+            <w:r>
+              <w:t>Open, Close, Deposit or Withdrawal</w:t>
+            </w:r>
+            <w:r>
+              <w:t xml:space="preserve"> Button while Last Name field is empty.</w:t>
             </w:r>
           </w:p>
         </w:tc>
@@ -444,7 +402,17 @@
               <w:t>Date of Birth</w:t>
             </w:r>
             <w:r>
-              <w:t xml:space="preserve">” if Open button is pressed while the </w:t>
+              <w:t xml:space="preserve">” if </w:t>
+            </w:r>
+            <w:r>
+              <w:t xml:space="preserve">Open, Close, Deposit or Withdrawal </w:t>
+            </w:r>
+            <w:r>
+              <w:t xml:space="preserve">button is pressed while </w:t>
+            </w:r>
+            <w:r>
+              <w:lastRenderedPageBreak/>
+              <w:t xml:space="preserve">the </w:t>
             </w:r>
             <w:r>
               <w:t xml:space="preserve">Date of Birth </w:t>
@@ -460,7 +428,14 @@
           </w:tcPr>
           <w:p>
             <w:r>
-              <w:t>Press Open button while Date of Birth field is empty.</w:t>
+              <w:lastRenderedPageBreak/>
+              <w:t xml:space="preserve">Press </w:t>
+            </w:r>
+            <w:r>
+              <w:t xml:space="preserve">Open, Close, Deposit or Withdrawal </w:t>
+            </w:r>
+            <w:r>
+              <w:t>button while Date of Birth field is empty.</w:t>
             </w:r>
           </w:p>
         </w:tc>
@@ -470,7 +445,10 @@
           </w:tcPr>
           <w:p>
             <w:r>
-              <w:t>“Missing Date of Birth.</w:t>
+              <w:t>“Missing Date of Birth</w:t>
+            </w:r>
+            <w:r>
+              <w:t>”</w:t>
             </w:r>
           </w:p>
         </w:tc>
@@ -482,7 +460,6 @@
           </w:tcPr>
           <w:p>
             <w:r>
-              <w:lastRenderedPageBreak/>
               <w:t>7</w:t>
             </w:r>
           </w:p>
@@ -494,30 +471,36 @@
           </w:tcPr>
           <w:p>
             <w:r>
-              <w:t xml:space="preserve">The method shall return “Missing </w:t>
+              <w:t xml:space="preserve">The method shall return “Missing Amount” if </w:t>
+            </w:r>
+            <w:r>
+              <w:t xml:space="preserve">Open, Close, Deposit or Withdrawal </w:t>
+            </w:r>
+            <w:r>
+              <w:t>button is pressed while the Amount field is empty.</w:t>
+            </w:r>
+          </w:p>
+          <w:p/>
+        </w:tc>
+        <w:tc>
+          <w:tcPr>
+            <w:tcW w:w="2209" w:type="dxa"/>
+          </w:tcPr>
+          <w:p>
+            <w:r>
+              <w:t xml:space="preserve">Press </w:t>
+            </w:r>
+            <w:r>
+              <w:t xml:space="preserve">Open, Close, Deposit or Withdrawal </w:t>
+            </w:r>
+            <w:r>
+              <w:t xml:space="preserve">Button while </w:t>
             </w:r>
             <w:r>
               <w:t>Amount</w:t>
             </w:r>
             <w:r>
-              <w:t xml:space="preserve">” if Open button is pressed while the </w:t>
-            </w:r>
-            <w:r>
-              <w:t>Amount</w:t>
-            </w:r>
-            <w:r>
               <w:t xml:space="preserve"> field is empty.</w:t>
-            </w:r>
-          </w:p>
-          <w:p/>
-        </w:tc>
-        <w:tc>
-          <w:tcPr>
-            <w:tcW w:w="2209" w:type="dxa"/>
-          </w:tcPr>
-          <w:p>
-            <w:r>
-              <w:t>Press Open Button while Open field is empty.</w:t>
             </w:r>
           </w:p>
         </w:tc>
@@ -550,7 +533,13 @@
           </w:tcPr>
           <w:p>
             <w:r>
-              <w:t>The method shall return “No Account Type Selected” if Open button is pressed while an Account Type button is not selected</w:t>
+              <w:t xml:space="preserve">The method shall return “No Account Type Selected” if </w:t>
+            </w:r>
+            <w:r>
+              <w:t xml:space="preserve">Open, Close, Deposit or Withdrawal </w:t>
+            </w:r>
+            <w:r>
+              <w:t>button is pressed while an Account Type button is not selected</w:t>
             </w:r>
           </w:p>
         </w:tc>
@@ -560,7 +549,13 @@
           </w:tcPr>
           <w:p>
             <w:r>
-              <w:t>Press Open button while no Account Type button is selected</w:t>
+              <w:t xml:space="preserve">Press </w:t>
+            </w:r>
+            <w:r>
+              <w:t xml:space="preserve">Open, Close, Deposit or Withdrawal </w:t>
+            </w:r>
+            <w:r>
+              <w:t>button while no Account Type button is selected</w:t>
             </w:r>
           </w:p>
         </w:tc>
@@ -573,6 +568,373 @@
               <w:t>“No Account Type Selected”</w:t>
             </w:r>
           </w:p>
+        </w:tc>
+      </w:tr>
+      <w:tr>
+        <w:tc>
+          <w:tcPr>
+            <w:tcW w:w="2384" w:type="dxa"/>
+          </w:tcPr>
+          <w:p>
+            <w:r>
+              <w:t>9</w:t>
+            </w:r>
+          </w:p>
+        </w:tc>
+        <w:tc>
+          <w:tcPr>
+            <w:tcW w:w="2311" w:type="dxa"/>
+            <w:gridSpan w:val="2"/>
+          </w:tcPr>
+          <w:p>
+            <w:r>
+              <w:t>The method shall return “</w:t>
+            </w:r>
+            <w:r>
+              <w:t>Not a valid amount</w:t>
+            </w:r>
+            <w:r>
+              <w:t xml:space="preserve">” if Open, Close, Deposit or Withdrawal button is pressed while the Amount field </w:t>
+            </w:r>
+            <w:r>
+              <w:t>contains a non-number or number &lt;= 0</w:t>
+            </w:r>
+          </w:p>
+          <w:p/>
+        </w:tc>
+        <w:tc>
+          <w:tcPr>
+            <w:tcW w:w="2209" w:type="dxa"/>
+          </w:tcPr>
+          <w:p>
+            <w:r>
+              <w:t xml:space="preserve">Press </w:t>
+            </w:r>
+            <w:r>
+              <w:t xml:space="preserve">Open, Close, Deposit or Withdrawal </w:t>
+            </w:r>
+            <w:r>
+              <w:t>button while Amount contains a number &lt;=0 or some other character</w:t>
+            </w:r>
+          </w:p>
+        </w:tc>
+        <w:tc>
+          <w:tcPr>
+            <w:tcW w:w="2446" w:type="dxa"/>
+          </w:tcPr>
+          <w:p>
+            <w:r>
+              <w:t>“Not a valid amount”</w:t>
+            </w:r>
+          </w:p>
+        </w:tc>
+      </w:tr>
+      <w:tr>
+        <w:tc>
+          <w:tcPr>
+            <w:tcW w:w="2384" w:type="dxa"/>
+          </w:tcPr>
+          <w:p>
+            <w:r>
+              <w:t>10</w:t>
+            </w:r>
+          </w:p>
+        </w:tc>
+        <w:tc>
+          <w:tcPr>
+            <w:tcW w:w="2311" w:type="dxa"/>
+            <w:gridSpan w:val="2"/>
+          </w:tcPr>
+          <w:p>
+            <w:r>
+              <w:t>The method shall return “No file selected” if Load From File button is pressed and no file is selected.</w:t>
+            </w:r>
+          </w:p>
+        </w:tc>
+        <w:tc>
+          <w:tcPr>
+            <w:tcW w:w="2209" w:type="dxa"/>
+          </w:tcPr>
+          <w:p>
+            <w:r>
+              <w:t xml:space="preserve">Press Load From File button, then close window without selecting file. </w:t>
+            </w:r>
+          </w:p>
+        </w:tc>
+        <w:tc>
+          <w:tcPr>
+            <w:tcW w:w="2446" w:type="dxa"/>
+          </w:tcPr>
+          <w:p>
+            <w:r>
+              <w:t>“No file selected”</w:t>
+            </w:r>
+          </w:p>
+        </w:tc>
+      </w:tr>
+      <w:tr>
+        <w:tc>
+          <w:tcPr>
+            <w:tcW w:w="2384" w:type="dxa"/>
+          </w:tcPr>
+          <w:p>
+            <w:r>
+              <w:t>11</w:t>
+            </w:r>
+          </w:p>
+        </w:tc>
+        <w:tc>
+          <w:tcPr>
+            <w:tcW w:w="2311" w:type="dxa"/>
+            <w:gridSpan w:val="2"/>
+          </w:tcPr>
+          <w:p>
+            <w:r>
+              <w:t>The method shall return “No Campus Selected” if Open button is pressed with college checking selected and the college campus radio button</w:t>
+            </w:r>
+            <w:r>
+              <w:t xml:space="preserve"> not selected</w:t>
+            </w:r>
+            <w:r>
+              <w:t>.</w:t>
+            </w:r>
+          </w:p>
+        </w:tc>
+        <w:tc>
+          <w:tcPr>
+            <w:tcW w:w="2209" w:type="dxa"/>
+          </w:tcPr>
+          <w:p>
+            <w:r>
+              <w:t>Press Open while fields filled with name, dob over 16</w:t>
+            </w:r>
+            <w:r>
+              <w:t xml:space="preserve">, </w:t>
+            </w:r>
+            <w:r>
+              <w:t>college checking</w:t>
+            </w:r>
+            <w:r>
+              <w:t xml:space="preserve"> selected, and an amount over 0. The campus radio button is not selected.</w:t>
+            </w:r>
+          </w:p>
+        </w:tc>
+        <w:tc>
+          <w:tcPr>
+            <w:tcW w:w="2446" w:type="dxa"/>
+          </w:tcPr>
+          <w:p>
+            <w:r>
+              <w:t>“No Campus Selected”</w:t>
+            </w:r>
+          </w:p>
+        </w:tc>
+      </w:tr>
+      <w:tr>
+        <w:tc>
+          <w:tcPr>
+            <w:tcW w:w="2384" w:type="dxa"/>
+          </w:tcPr>
+          <w:p>
+            <w:r>
+              <w:t>12</w:t>
+            </w:r>
+          </w:p>
+        </w:tc>
+        <w:tc>
+          <w:tcPr>
+            <w:tcW w:w="2311" w:type="dxa"/>
+            <w:gridSpan w:val="2"/>
+          </w:tcPr>
+          <w:p>
+            <w:r>
+              <w:t>The method shall return “DOB Invalid: 10/30/2023 under 16.” If Open button is pressed and dob is under 16.</w:t>
+            </w:r>
+          </w:p>
+        </w:tc>
+        <w:tc>
+          <w:tcPr>
+            <w:tcW w:w="2209" w:type="dxa"/>
+          </w:tcPr>
+          <w:p>
+            <w:r>
+              <w:t>Press Open while the DOB field is set to 10/30/2023.</w:t>
+            </w:r>
+          </w:p>
+        </w:tc>
+        <w:tc>
+          <w:tcPr>
+            <w:tcW w:w="2446" w:type="dxa"/>
+          </w:tcPr>
+          <w:p>
+            <w:r>
+              <w:t>“</w:t>
+            </w:r>
+            <w:r>
+              <w:t>DOB invalid: 10/30/2023 under 16.</w:t>
+            </w:r>
+            <w:r>
+              <w:t>”</w:t>
+            </w:r>
+          </w:p>
+        </w:tc>
+      </w:tr>
+      <w:tr>
+        <w:tc>
+          <w:tcPr>
+            <w:tcW w:w="2384" w:type="dxa"/>
+          </w:tcPr>
+          <w:p>
+            <w:r>
+              <w:lastRenderedPageBreak/>
+              <w:t>13</w:t>
+            </w:r>
+          </w:p>
+        </w:tc>
+        <w:tc>
+          <w:tcPr>
+            <w:tcW w:w="2311" w:type="dxa"/>
+            <w:gridSpan w:val="2"/>
+          </w:tcPr>
+          <w:p>
+            <w:r>
+              <w:t>The method shall return “</w:t>
+            </w:r>
+            <w:r>
+              <w:t>DOB invalid: 11/1/1999 over 24.</w:t>
+            </w:r>
+            <w:r>
+              <w:t>” If Open button is pressed while college checking selected and dob is over 24.</w:t>
+            </w:r>
+          </w:p>
+        </w:tc>
+        <w:tc>
+          <w:tcPr>
+            <w:tcW w:w="2209" w:type="dxa"/>
+          </w:tcPr>
+          <w:p>
+            <w:r>
+              <w:t xml:space="preserve">Press Open while DOB field is to 11/1/1999 and </w:t>
+            </w:r>
+            <w:r>
+              <w:t>C</w:t>
+            </w:r>
+            <w:r>
+              <w:t xml:space="preserve">ollege </w:t>
+            </w:r>
+            <w:r>
+              <w:t>C</w:t>
+            </w:r>
+            <w:r>
+              <w:t>hecking is selected.</w:t>
+            </w:r>
+          </w:p>
+        </w:tc>
+        <w:tc>
+          <w:tcPr>
+            <w:tcW w:w="2446" w:type="dxa"/>
+          </w:tcPr>
+          <w:p>
+            <w:r>
+              <w:t>“</w:t>
+            </w:r>
+            <w:r>
+              <w:t>DOB invalid: 11/1/1999 over 24.</w:t>
+            </w:r>
+            <w:r>
+              <w:t>”</w:t>
+            </w:r>
+          </w:p>
+        </w:tc>
+      </w:tr>
+      <w:tr>
+        <w:tc>
+          <w:tcPr>
+            <w:tcW w:w="2384" w:type="dxa"/>
+          </w:tcPr>
+          <w:p>
+            <w:r>
+              <w:t>14</w:t>
+            </w:r>
+          </w:p>
+        </w:tc>
+        <w:tc>
+          <w:tcPr>
+            <w:tcW w:w="2311" w:type="dxa"/>
+            <w:gridSpan w:val="2"/>
+          </w:tcPr>
+          <w:p>
+            <w:r>
+              <w:t>The method shall return “</w:t>
+            </w:r>
+            <w:r>
+              <w:t>Minimum of $2000 to open a Money Market account.</w:t>
+            </w:r>
+            <w:r>
+              <w:t xml:space="preserve">” When Open button is pressed while Money Market </w:t>
+            </w:r>
+            <w:proofErr w:type="gramStart"/>
+            <w:r>
+              <w:t>selected</w:t>
+            </w:r>
+            <w:proofErr w:type="gramEnd"/>
+            <w:r>
+              <w:t xml:space="preserve"> and amount is &lt;2000 </w:t>
+            </w:r>
+          </w:p>
+        </w:tc>
+        <w:tc>
+          <w:tcPr>
+            <w:tcW w:w="2209" w:type="dxa"/>
+          </w:tcPr>
+          <w:p>
+            <w:r>
+              <w:t>Press Open while Amount field is set to 1999 and Money Market is selected.</w:t>
+            </w:r>
+          </w:p>
+        </w:tc>
+        <w:tc>
+          <w:tcPr>
+            <w:tcW w:w="2446" w:type="dxa"/>
+          </w:tcPr>
+          <w:p>
+            <w:r>
+              <w:t>“</w:t>
+            </w:r>
+            <w:r>
+              <w:t>Minimum of $2000 to open a Money Market account.</w:t>
+            </w:r>
+            <w:r>
+              <w:t>”</w:t>
+            </w:r>
+          </w:p>
+        </w:tc>
+      </w:tr>
+      <w:tr>
+        <w:tc>
+          <w:tcPr>
+            <w:tcW w:w="2384" w:type="dxa"/>
+          </w:tcPr>
+          <w:p/>
+        </w:tc>
+        <w:tc>
+          <w:tcPr>
+            <w:tcW w:w="2311" w:type="dxa"/>
+            <w:gridSpan w:val="2"/>
+          </w:tcPr>
+          <w:p/>
+        </w:tc>
+        <w:tc>
+          <w:tcPr>
+            <w:tcW w:w="2209" w:type="dxa"/>
+          </w:tcPr>
+          <w:p/>
+        </w:tc>
+        <w:tc>
+          <w:tcPr>
+            <w:tcW w:w="2446" w:type="dxa"/>
+          </w:tcPr>
+          <w:p/>
         </w:tc>
       </w:tr>
     </w:tbl>
@@ -859,7 +1221,11 @@
           </w:tcPr>
           <w:p>
             <w:r>
-              <w:t>The method shall return false when the Date has an incorrect day in February for a non-leap year</w:t>
+              <w:t xml:space="preserve">The method shall return false when the Date has an incorrect </w:t>
+            </w:r>
+            <w:r>
+              <w:lastRenderedPageBreak/>
+              <w:t>day in February for a non-leap year</w:t>
             </w:r>
           </w:p>
         </w:tc>
@@ -876,7 +1242,12 @@
               </w:numPr>
             </w:pPr>
             <w:r>
-              <w:t xml:space="preserve">Create Date object where the day is incorrect, but the month is correct in a non-leap </w:t>
+              <w:lastRenderedPageBreak/>
+              <w:t xml:space="preserve">Create Date object where the day is incorrect, but </w:t>
+            </w:r>
+            <w:r>
+              <w:lastRenderedPageBreak/>
+              <w:t xml:space="preserve">the month is correct in a non-leap </w:t>
             </w:r>
             <w:proofErr w:type="gramStart"/>
             <w:r>
@@ -893,7 +1264,6 @@
               </w:numPr>
             </w:pPr>
             <w:r>
-              <w:lastRenderedPageBreak/>
               <w:t>Test data: “2/29/2023”</w:t>
             </w:r>
           </w:p>
@@ -2027,6 +2397,7 @@
   <w:style w:type="character" w:default="1" w:styleId="DefaultParagraphFont">
     <w:name w:val="Default Paragraph Font"/>
     <w:uiPriority w:val="1"/>
+    <w:semiHidden/>
     <w:unhideWhenUsed/>
   </w:style>
   <w:style w:type="table" w:default="1" w:styleId="TableNormal">

</xml_diff>

<commit_message>
Update javadoc and test specifications
</commit_message>
<xml_diff>
--- a/test-specifications/test-specifications.docx
+++ b/test-specifications/test-specifications.docx
@@ -588,16 +588,7 @@
           </w:tcPr>
           <w:p>
             <w:r>
-              <w:t>The method shall return “</w:t>
-            </w:r>
-            <w:r>
-              <w:t>Not a valid amount</w:t>
-            </w:r>
-            <w:r>
-              <w:t xml:space="preserve">” if Open, Close, Deposit or Withdrawal button is pressed while the Amount field </w:t>
-            </w:r>
-            <w:r>
-              <w:t>contains a non-number or number &lt;= 0</w:t>
+              <w:t>The method shall return “Not a valid amount” if Open, Close, Deposit or Withdrawal button is pressed while the Amount field contains a non-number or number &lt;= 0</w:t>
             </w:r>
           </w:p>
           <w:p/>
@@ -608,13 +599,7 @@
           </w:tcPr>
           <w:p>
             <w:r>
-              <w:t xml:space="preserve">Press </w:t>
-            </w:r>
-            <w:r>
-              <w:t xml:space="preserve">Open, Close, Deposit or Withdrawal </w:t>
-            </w:r>
-            <w:r>
-              <w:t>button while Amount contains a number &lt;=0 or some other character</w:t>
+              <w:t>Press Open, Close, Deposit or Withdrawal button while Amount contains a number &lt;=0 or some other character</w:t>
             </w:r>
           </w:p>
         </w:tc>
@@ -915,151 +900,143 @@
           <w:tcPr>
             <w:tcW w:w="2384" w:type="dxa"/>
           </w:tcPr>
-          <w:p/>
+          <w:p>
+            <w:r>
+              <w:t>15</w:t>
+            </w:r>
+          </w:p>
         </w:tc>
         <w:tc>
           <w:tcPr>
             <w:tcW w:w="2311" w:type="dxa"/>
             <w:gridSpan w:val="2"/>
           </w:tcPr>
+          <w:p>
+            <w:r>
+              <w:t>The method shall return “</w:t>
+            </w:r>
+            <w:r>
+              <w:t>Jane Doe 10/1/1995(S) is already in the database.</w:t>
+            </w:r>
+            <w:r>
+              <w:t xml:space="preserve">” When </w:t>
+            </w:r>
+            <w:proofErr w:type="gramStart"/>
+            <w:r>
+              <w:t>Open</w:t>
+            </w:r>
+            <w:proofErr w:type="gramEnd"/>
+            <w:r>
+              <w:t xml:space="preserve"> button is pressed while an equivalent account exists in the database.</w:t>
+            </w:r>
+          </w:p>
           <w:p/>
         </w:tc>
         <w:tc>
           <w:tcPr>
             <w:tcW w:w="2209" w:type="dxa"/>
           </w:tcPr>
-          <w:p/>
+          <w:p>
+            <w:r>
+              <w:t>Open a Savings account for Jane Doe born 10/1/1995. Then try opening a Savings again with the same information.</w:t>
+            </w:r>
+          </w:p>
         </w:tc>
         <w:tc>
           <w:tcPr>
             <w:tcW w:w="2446" w:type="dxa"/>
           </w:tcPr>
-          <w:p/>
-        </w:tc>
-      </w:tr>
-    </w:tbl>
-    <w:p/>
-    <w:p/>
-    <w:p>
-      <w:r>
-        <w:t>// Old table from last project</w:t>
-      </w:r>
-    </w:p>
-    <w:tbl>
-      <w:tblPr>
-        <w:tblStyle w:val="TableGrid"/>
-        <w:tblW w:w="0" w:type="auto"/>
-        <w:tblLook w:val="04A0" w:firstRow="1" w:lastRow="0" w:firstColumn="1" w:lastColumn="0" w:noHBand="0" w:noVBand="1"/>
-      </w:tblPr>
-      <w:tblGrid>
-        <w:gridCol w:w="2311"/>
-        <w:gridCol w:w="2328"/>
-        <w:gridCol w:w="2380"/>
-        <w:gridCol w:w="2331"/>
-      </w:tblGrid>
-      <w:tr>
-        <w:tc>
-          <w:tcPr>
-            <w:tcW w:w="2394" w:type="dxa"/>
-            <w:tcBorders>
-              <w:right w:val="nil"/>
-            </w:tcBorders>
-          </w:tcPr>
-          <w:p>
-            <w:r>
-              <w:t>class name: Event</w:t>
-            </w:r>
-          </w:p>
-          <w:p>
-            <w:r>
-              <w:t xml:space="preserve">method signature:  public Boolean </w:t>
-            </w:r>
-            <w:proofErr w:type="spellStart"/>
-            <w:proofErr w:type="gramStart"/>
-            <w:r>
-              <w:t>isValid</w:t>
-            </w:r>
-            <w:proofErr w:type="spellEnd"/>
-            <w:r>
-              <w:t>(</w:t>
-            </w:r>
-            <w:proofErr w:type="gramEnd"/>
-            <w:r>
-              <w:t>) {}</w:t>
-            </w:r>
-          </w:p>
-        </w:tc>
-        <w:tc>
-          <w:tcPr>
-            <w:tcW w:w="2394" w:type="dxa"/>
-            <w:tcBorders>
-              <w:left w:val="nil"/>
-              <w:right w:val="nil"/>
-            </w:tcBorders>
-          </w:tcPr>
-          <w:p/>
-        </w:tc>
-        <w:tc>
-          <w:tcPr>
-            <w:tcW w:w="2394" w:type="dxa"/>
-            <w:tcBorders>
-              <w:left w:val="nil"/>
-              <w:right w:val="nil"/>
-            </w:tcBorders>
-          </w:tcPr>
-          <w:p/>
-        </w:tc>
-        <w:tc>
-          <w:tcPr>
-            <w:tcW w:w="2394" w:type="dxa"/>
-            <w:tcBorders>
-              <w:left w:val="nil"/>
-            </w:tcBorders>
-          </w:tcPr>
-          <w:p/>
+          <w:p>
+            <w:pPr>
+              <w:pStyle w:val="HTMLPreformatted"/>
+              <w:shd w:val="clear" w:color="auto" w:fill="FFFFFF"/>
+              <w:rPr>
+                <w:rFonts w:ascii="Courier New" w:eastAsia="Times New Roman" w:hAnsi="Courier New" w:cs="Courier New"/>
+                <w:color w:val="000000"/>
+                <w:kern w:val="0"/>
+                <w:sz w:val="21"/>
+                <w:szCs w:val="21"/>
+                <w14:ligatures w14:val="none"/>
+              </w:rPr>
+            </w:pPr>
+            <w:r>
+              <w:t>“</w:t>
+            </w:r>
+            <w:r>
+              <w:rPr>
+                <w:rFonts w:asciiTheme="minorHAnsi" w:hAnsiTheme="minorHAnsi"/>
+                <w:sz w:val="22"/>
+                <w:szCs w:val="22"/>
+              </w:rPr>
+              <w:t>Jane Doe 10/1/1995(S) is already in the database.</w:t>
+            </w:r>
+            <w:r>
+              <w:t>”</w:t>
+            </w:r>
+          </w:p>
         </w:tc>
       </w:tr>
       <w:tr>
         <w:tc>
           <w:tcPr>
-            <w:tcW w:w="2394" w:type="dxa"/>
-          </w:tcPr>
-          <w:p>
-            <w:r>
-              <w:t>Test Case #</w:t>
-            </w:r>
-          </w:p>
-        </w:tc>
-        <w:tc>
-          <w:tcPr>
-            <w:tcW w:w="2394" w:type="dxa"/>
-          </w:tcPr>
-          <w:p>
-            <w:r>
-              <w:t>Requirement</w:t>
-            </w:r>
-          </w:p>
-        </w:tc>
-        <w:tc>
-          <w:tcPr>
-            <w:tcW w:w="2394" w:type="dxa"/>
-          </w:tcPr>
-          <w:p>
-            <w:r>
-              <w:t>Test description and Input Dat</w:t>
-            </w:r>
-            <w:r>
-              <w:t>a</w:t>
-            </w:r>
-          </w:p>
-        </w:tc>
-        <w:tc>
-          <w:tcPr>
-            <w:tcW w:w="2394" w:type="dxa"/>
-          </w:tcPr>
-          <w:p>
-            <w:r>
-              <w:t>Expected result/output</w:t>
+            <w:tcW w:w="2384" w:type="dxa"/>
+          </w:tcPr>
+          <w:p>
+            <w:r>
+              <w:t>16</w:t>
+            </w:r>
+          </w:p>
+        </w:tc>
+        <w:tc>
+          <w:tcPr>
+            <w:tcW w:w="2311" w:type="dxa"/>
+            <w:gridSpan w:val="2"/>
+          </w:tcPr>
+          <w:p>
+            <w:r>
+              <w:t>The method shall return “</w:t>
+            </w:r>
+            <w:r>
+              <w:t>Initial deposit cannot be 0 or negative.</w:t>
+            </w:r>
+            <w:r>
+              <w:t>” When Open button is pressed while the Amount field is &lt;= 0</w:t>
+            </w:r>
+          </w:p>
+          <w:p/>
+        </w:tc>
+        <w:tc>
+          <w:tcPr>
+            <w:tcW w:w="2209" w:type="dxa"/>
+          </w:tcPr>
+          <w:p>
+            <w:r>
+              <w:t>Open an account of any type with the fields filled with valid information, except the Amount. Put in 0 in the Amount field.</w:t>
+            </w:r>
+          </w:p>
+        </w:tc>
+        <w:tc>
+          <w:tcPr>
+            <w:tcW w:w="2446" w:type="dxa"/>
+          </w:tcPr>
+          <w:p>
+            <w:pPr>
+              <w:pStyle w:val="HTMLPreformatted"/>
+              <w:shd w:val="clear" w:color="auto" w:fill="FFFFFF"/>
+            </w:pPr>
+            <w:r>
+              <w:t>“</w:t>
+            </w:r>
+            <w:r>
+              <w:rPr>
+                <w:rFonts w:asciiTheme="minorHAnsi" w:hAnsiTheme="minorHAnsi"/>
+                <w:sz w:val="22"/>
+                <w:szCs w:val="22"/>
+              </w:rPr>
+              <w:t>Initial deposit cannot be 0 or negative.</w:t>
+            </w:r>
+            <w:r>
+              <w:t>”</w:t>
             </w:r>
           </w:p>
         </w:tc>
@@ -1067,73 +1044,98 @@
       <w:tr>
         <w:tc>
           <w:tcPr>
-            <w:tcW w:w="2394" w:type="dxa"/>
-          </w:tcPr>
-          <w:p>
+            <w:tcW w:w="2384" w:type="dxa"/>
+          </w:tcPr>
+          <w:p>
+            <w:r>
+              <w:t>17</w:t>
+            </w:r>
+          </w:p>
+        </w:tc>
+        <w:tc>
+          <w:tcPr>
+            <w:tcW w:w="2311" w:type="dxa"/>
+            <w:gridSpan w:val="2"/>
+          </w:tcPr>
+          <w:p>
+            <w:r>
+              <w:t>The method shall return “</w:t>
+            </w:r>
+            <w:r>
+              <w:t>DOB invalid: 1</w:t>
+            </w:r>
+            <w:r>
+              <w:t>2</w:t>
+            </w:r>
+            <w:r>
+              <w:t>/</w:t>
+            </w:r>
             <w:r>
               <w:t>1</w:t>
             </w:r>
-          </w:p>
-        </w:tc>
-        <w:tc>
-          <w:tcPr>
-            <w:tcW w:w="2394" w:type="dxa"/>
-          </w:tcPr>
-          <w:p>
-            <w:r>
-              <w:t xml:space="preserve">The method shall return true when the Date has proper number of </w:t>
-            </w:r>
-            <w:proofErr w:type="gramStart"/>
-            <w:r>
-              <w:t>days</w:t>
-            </w:r>
-            <w:proofErr w:type="gramEnd"/>
-            <w:r>
-              <w:t xml:space="preserve"> and the month is correct</w:t>
-            </w:r>
-          </w:p>
-        </w:tc>
-        <w:tc>
-          <w:tcPr>
-            <w:tcW w:w="2394" w:type="dxa"/>
+            <w:r>
+              <w:t>/2023 cannot be today or a future day.</w:t>
+            </w:r>
+            <w:r>
+              <w:t xml:space="preserve">” When Open is pressed while the DOB field contains the current or future date. </w:t>
+            </w:r>
+          </w:p>
+          <w:p/>
+        </w:tc>
+        <w:tc>
+          <w:tcPr>
+            <w:tcW w:w="2209" w:type="dxa"/>
+          </w:tcPr>
+          <w:p>
+            <w:r>
+              <w:t>Open an account of any type with the field filled with valid information, except the DOB. Set the DOB field to 12/1/2023</w:t>
+            </w:r>
+          </w:p>
+        </w:tc>
+        <w:tc>
+          <w:tcPr>
+            <w:tcW w:w="2446" w:type="dxa"/>
           </w:tcPr>
           <w:p>
             <w:pPr>
-              <w:pStyle w:val="ListParagraph"/>
-              <w:numPr>
-                <w:ilvl w:val="0"/>
-                <w:numId w:val="4"/>
-              </w:numPr>
+              <w:pStyle w:val="HTMLPreformatted"/>
+              <w:shd w:val="clear" w:color="auto" w:fill="FFFFFF"/>
             </w:pPr>
             <w:r>
-              <w:t xml:space="preserve">Create Date object where the day and month are </w:t>
-            </w:r>
-            <w:proofErr w:type="gramStart"/>
-            <w:r>
-              <w:t>correct</w:t>
-            </w:r>
-            <w:proofErr w:type="gramEnd"/>
-          </w:p>
-          <w:p>
-            <w:pPr>
-              <w:pStyle w:val="ListParagraph"/>
-              <w:numPr>
-                <w:ilvl w:val="0"/>
-                <w:numId w:val="4"/>
-              </w:numPr>
-            </w:pPr>
-            <w:r>
-              <w:t>Test data: “2/29/2024”</w:t>
-            </w:r>
-          </w:p>
-        </w:tc>
-        <w:tc>
-          <w:tcPr>
-            <w:tcW w:w="2394" w:type="dxa"/>
-          </w:tcPr>
-          <w:p>
-            <w:r>
-              <w:t>true</w:t>
+              <w:t>“</w:t>
+            </w:r>
+            <w:r>
+              <w:rPr>
+                <w:rFonts w:asciiTheme="minorHAnsi" w:hAnsiTheme="minorHAnsi"/>
+                <w:sz w:val="22"/>
+                <w:szCs w:val="22"/>
+              </w:rPr>
+              <w:t>DOB invalid: 1</w:t>
+            </w:r>
+            <w:r>
+              <w:t>2</w:t>
+            </w:r>
+            <w:r>
+              <w:rPr>
+                <w:rFonts w:asciiTheme="minorHAnsi" w:hAnsiTheme="minorHAnsi"/>
+                <w:sz w:val="22"/>
+                <w:szCs w:val="22"/>
+              </w:rPr>
+              <w:t>/</w:t>
+            </w:r>
+            <w:r>
+              <w:t>1</w:t>
+            </w:r>
+            <w:r>
+              <w:rPr>
+                <w:rFonts w:asciiTheme="minorHAnsi" w:hAnsiTheme="minorHAnsi"/>
+                <w:sz w:val="22"/>
+                <w:szCs w:val="22"/>
+              </w:rPr>
+              <w:t>/2023 cannot be today or a future day.</w:t>
+            </w:r>
+            <w:r>
+              <w:t>”</w:t>
             </w:r>
           </w:p>
         </w:tc>
@@ -1141,65 +1143,91 @@
       <w:tr>
         <w:tc>
           <w:tcPr>
-            <w:tcW w:w="2394" w:type="dxa"/>
-          </w:tcPr>
-          <w:p>
-            <w:r>
-              <w:t>2</w:t>
-            </w:r>
-          </w:p>
-        </w:tc>
-        <w:tc>
-          <w:tcPr>
-            <w:tcW w:w="2394" w:type="dxa"/>
-          </w:tcPr>
-          <w:p>
-            <w:r>
-              <w:t xml:space="preserve">The method shall return false when the Date has an incorrect month </w:t>
-            </w:r>
-          </w:p>
-        </w:tc>
-        <w:tc>
-          <w:tcPr>
-            <w:tcW w:w="2394" w:type="dxa"/>
+            <w:tcW w:w="2384" w:type="dxa"/>
+          </w:tcPr>
+          <w:p>
+            <w:r>
+              <w:t>18</w:t>
+            </w:r>
+          </w:p>
+        </w:tc>
+        <w:tc>
+          <w:tcPr>
+            <w:tcW w:w="2311" w:type="dxa"/>
+            <w:gridSpan w:val="2"/>
           </w:tcPr>
           <w:p>
             <w:pPr>
-              <w:pStyle w:val="ListParagraph"/>
-              <w:numPr>
-                <w:ilvl w:val="0"/>
-                <w:numId w:val="5"/>
-              </w:numPr>
+              <w:spacing w:after="160" w:line="259" w:lineRule="auto"/>
             </w:pPr>
             <w:r>
-              <w:t xml:space="preserve">Create Date object where the month is incorrect, but the day is </w:t>
-            </w:r>
-            <w:proofErr w:type="gramStart"/>
-            <w:r>
-              <w:t>correct</w:t>
-            </w:r>
-            <w:proofErr w:type="gramEnd"/>
-          </w:p>
+              <w:t>The method shall return “</w:t>
+            </w:r>
+            <w:r>
+              <w:t>Deposit - amount cannot be 0 or negative.</w:t>
+            </w:r>
+            <w:r>
+              <w:t xml:space="preserve">” When </w:t>
+            </w:r>
+            <w:r>
+              <w:lastRenderedPageBreak/>
+              <w:t>Deposit is pressed while the Amount field is &lt;= 0</w:t>
+            </w:r>
+          </w:p>
+        </w:tc>
+        <w:tc>
+          <w:tcPr>
+            <w:tcW w:w="2209" w:type="dxa"/>
+          </w:tcPr>
+          <w:p>
+            <w:r>
+              <w:lastRenderedPageBreak/>
+              <w:t xml:space="preserve">Open an account of any type with the field filled with valid information. </w:t>
+            </w:r>
+            <w:r>
+              <w:t xml:space="preserve">Deposit </w:t>
+            </w:r>
+            <w:r>
+              <w:lastRenderedPageBreak/>
+              <w:t>to the account with</w:t>
+            </w:r>
+            <w:r>
+              <w:t xml:space="preserve"> the </w:t>
+            </w:r>
+            <w:r>
+              <w:t xml:space="preserve">Amount </w:t>
+            </w:r>
+            <w:r>
+              <w:t xml:space="preserve">field to </w:t>
+            </w:r>
+            <w:r>
+              <w:t>0</w:t>
+            </w:r>
+          </w:p>
+        </w:tc>
+        <w:tc>
+          <w:tcPr>
+            <w:tcW w:w="2446" w:type="dxa"/>
+          </w:tcPr>
           <w:p>
             <w:pPr>
-              <w:pStyle w:val="ListParagraph"/>
-              <w:numPr>
-                <w:ilvl w:val="0"/>
-                <w:numId w:val="5"/>
-              </w:numPr>
+              <w:pStyle w:val="HTMLPreformatted"/>
+              <w:shd w:val="clear" w:color="auto" w:fill="FFFFFF"/>
             </w:pPr>
             <w:r>
-              <w:t>Test data: “13/18/2023”</w:t>
-            </w:r>
-          </w:p>
-        </w:tc>
-        <w:tc>
-          <w:tcPr>
-            <w:tcW w:w="2394" w:type="dxa"/>
-          </w:tcPr>
-          <w:p>
-            <w:r>
-              <w:t>false</w:t>
+              <w:lastRenderedPageBreak/>
+              <w:t>“</w:t>
+            </w:r>
+            <w:r>
+              <w:rPr>
+                <w:rFonts w:asciiTheme="minorHAnsi" w:hAnsiTheme="minorHAnsi"/>
+                <w:sz w:val="22"/>
+                <w:szCs w:val="22"/>
+              </w:rPr>
+              <w:t>Deposit - amount cannot be 0 or negative.</w:t>
+            </w:r>
+            <w:r>
+              <w:t>”</w:t>
             </w:r>
           </w:p>
         </w:tc>
@@ -1207,75 +1235,169 @@
       <w:tr>
         <w:tc>
           <w:tcPr>
-            <w:tcW w:w="2394" w:type="dxa"/>
-          </w:tcPr>
-          <w:p>
-            <w:r>
-              <w:t>3</w:t>
-            </w:r>
-          </w:p>
-        </w:tc>
-        <w:tc>
-          <w:tcPr>
-            <w:tcW w:w="2394" w:type="dxa"/>
-          </w:tcPr>
-          <w:p>
-            <w:r>
-              <w:t xml:space="preserve">The method shall return false when the Date has an incorrect </w:t>
-            </w:r>
-            <w:r>
-              <w:lastRenderedPageBreak/>
-              <w:t>day in February for a non-leap year</w:t>
-            </w:r>
-          </w:p>
-        </w:tc>
-        <w:tc>
-          <w:tcPr>
-            <w:tcW w:w="2394" w:type="dxa"/>
+            <w:tcW w:w="2384" w:type="dxa"/>
+          </w:tcPr>
+          <w:p>
+            <w:r>
+              <w:t>19</w:t>
+            </w:r>
+          </w:p>
+        </w:tc>
+        <w:tc>
+          <w:tcPr>
+            <w:tcW w:w="2311" w:type="dxa"/>
+            <w:gridSpan w:val="2"/>
+          </w:tcPr>
+          <w:p>
+            <w:r>
+              <w:t>The method shall return “</w:t>
+            </w:r>
+            <w:r>
+              <w:t>Withdrawal</w:t>
+            </w:r>
+            <w:r>
+              <w:t xml:space="preserve"> - amount cannot be 0 or negative.</w:t>
+            </w:r>
+            <w:r>
+              <w:t xml:space="preserve">” When </w:t>
+            </w:r>
+            <w:proofErr w:type="gramStart"/>
+            <w:r>
+              <w:t>Withdraw</w:t>
+            </w:r>
+            <w:proofErr w:type="gramEnd"/>
+            <w:r>
+              <w:t xml:space="preserve"> is pressed while the Amount field is &lt;= 0</w:t>
+            </w:r>
+          </w:p>
+        </w:tc>
+        <w:tc>
+          <w:tcPr>
+            <w:tcW w:w="2209" w:type="dxa"/>
+          </w:tcPr>
+          <w:p>
+            <w:r>
+              <w:t xml:space="preserve">Open an account of any type with the field filled with valid information. </w:t>
+            </w:r>
+            <w:r>
+              <w:t>With draw</w:t>
+            </w:r>
+            <w:r>
+              <w:t xml:space="preserve"> </w:t>
+            </w:r>
+            <w:r>
+              <w:t xml:space="preserve">from </w:t>
+            </w:r>
+            <w:r>
+              <w:t>the account with the Amount field to 0</w:t>
+            </w:r>
+          </w:p>
+        </w:tc>
+        <w:tc>
+          <w:tcPr>
+            <w:tcW w:w="2446" w:type="dxa"/>
           </w:tcPr>
           <w:p>
             <w:pPr>
-              <w:pStyle w:val="ListParagraph"/>
-              <w:numPr>
-                <w:ilvl w:val="0"/>
-                <w:numId w:val="6"/>
-              </w:numPr>
+              <w:pStyle w:val="HTMLPreformatted"/>
+              <w:shd w:val="clear" w:color="auto" w:fill="FFFFFF"/>
             </w:pPr>
             <w:r>
-              <w:lastRenderedPageBreak/>
-              <w:t xml:space="preserve">Create Date object where the day is incorrect, but </w:t>
-            </w:r>
-            <w:r>
-              <w:lastRenderedPageBreak/>
-              <w:t xml:space="preserve">the month is correct in a non-leap </w:t>
+              <w:t>“</w:t>
+            </w:r>
+            <w:r>
+              <w:t xml:space="preserve">Withdrawal </w:t>
+            </w:r>
+            <w:r>
+              <w:rPr>
+                <w:rFonts w:asciiTheme="minorHAnsi" w:hAnsiTheme="minorHAnsi"/>
+                <w:sz w:val="22"/>
+                <w:szCs w:val="22"/>
+              </w:rPr>
+              <w:t>- amount cannot be 0 or negative.</w:t>
+            </w:r>
+            <w:r>
+              <w:t>”</w:t>
+            </w:r>
+          </w:p>
+        </w:tc>
+      </w:tr>
+      <w:tr>
+        <w:tc>
+          <w:tcPr>
+            <w:tcW w:w="2384" w:type="dxa"/>
+          </w:tcPr>
+          <w:p>
+            <w:r>
+              <w:t>20</w:t>
+            </w:r>
+          </w:p>
+        </w:tc>
+        <w:tc>
+          <w:tcPr>
+            <w:tcW w:w="2311" w:type="dxa"/>
+            <w:gridSpan w:val="2"/>
+          </w:tcPr>
+          <w:p>
+            <w:r>
+              <w:t>The method shall return “</w:t>
+            </w:r>
+            <w:r>
+              <w:t>Z D 11/5/2007(</w:t>
             </w:r>
             <w:proofErr w:type="gramStart"/>
             <w:r>
-              <w:t>year</w:t>
+              <w:t>Savings)  Withdraw</w:t>
             </w:r>
             <w:proofErr w:type="gramEnd"/>
-          </w:p>
+            <w:r>
+              <w:t xml:space="preserve"> - insufficient fund.</w:t>
+            </w:r>
+            <w:r>
+              <w:t xml:space="preserve">” When </w:t>
+            </w:r>
+            <w:proofErr w:type="gramStart"/>
+            <w:r>
+              <w:t>Withdraw</w:t>
+            </w:r>
+            <w:proofErr w:type="gramEnd"/>
+            <w:r>
+              <w:t xml:space="preserve"> is pressed while Amount exceeds the account balance.</w:t>
+            </w:r>
+          </w:p>
+        </w:tc>
+        <w:tc>
+          <w:tcPr>
+            <w:tcW w:w="2209" w:type="dxa"/>
+          </w:tcPr>
+          <w:p>
+            <w:r>
+              <w:t>Open an account “Z D 11/5/2007(Savings)” with a $50 opening deposit. Withdraw $51 from the account.</w:t>
+            </w:r>
+          </w:p>
+        </w:tc>
+        <w:tc>
+          <w:tcPr>
+            <w:tcW w:w="2446" w:type="dxa"/>
+          </w:tcPr>
           <w:p>
             <w:pPr>
-              <w:pStyle w:val="ListParagraph"/>
-              <w:numPr>
-                <w:ilvl w:val="0"/>
-                <w:numId w:val="6"/>
-              </w:numPr>
+              <w:pStyle w:val="HTMLPreformatted"/>
+              <w:shd w:val="clear" w:color="auto" w:fill="FFFFFF"/>
             </w:pPr>
             <w:r>
-              <w:t>Test data: “2/29/2023”</w:t>
-            </w:r>
-          </w:p>
-        </w:tc>
-        <w:tc>
-          <w:tcPr>
-            <w:tcW w:w="2394" w:type="dxa"/>
-          </w:tcPr>
-          <w:p>
-            <w:r>
-              <w:lastRenderedPageBreak/>
-              <w:t>false</w:t>
+              <w:t>“Z D 11/5/2007(</w:t>
+            </w:r>
+            <w:proofErr w:type="gramStart"/>
+            <w:r>
+              <w:t>Savings)  Withdraw</w:t>
+            </w:r>
+            <w:proofErr w:type="gramEnd"/>
+            <w:r>
+              <w:t xml:space="preserve"> - insufficient fund.</w:t>
+            </w:r>
+            <w:r>
+              <w:t>”</w:t>
             </w:r>
           </w:p>
         </w:tc>
@@ -2397,7 +2519,6 @@
   <w:style w:type="character" w:default="1" w:styleId="DefaultParagraphFont">
     <w:name w:val="Default Paragraph Font"/>
     <w:uiPriority w:val="1"/>
-    <w:semiHidden/>
     <w:unhideWhenUsed/>
   </w:style>
   <w:style w:type="table" w:default="1" w:styleId="TableNormal">
@@ -2456,7 +2577,6 @@
     <w:basedOn w:val="Normal"/>
     <w:link w:val="HTMLPreformattedChar"/>
     <w:uiPriority w:val="99"/>
-    <w:semiHidden/>
     <w:unhideWhenUsed/>
     <w:rsid w:val="00AA1688"/>
     <w:pPr>
@@ -2473,7 +2593,6 @@
     <w:basedOn w:val="DefaultParagraphFont"/>
     <w:link w:val="HTMLPreformatted"/>
     <w:uiPriority w:val="99"/>
-    <w:semiHidden/>
     <w:rsid w:val="00AA1688"/>
     <w:rPr>
       <w:rFonts w:ascii="Consolas" w:hAnsi="Consolas"/>

</xml_diff>